<commit_message>
Minor overall method update
</commit_message>
<xml_diff>
--- a/Finite_Difference_Method/Otchet7.DOCX
+++ b/Finite_Difference_Method/Otchet7.DOCX
@@ -1995,7 +1995,41 @@
           <w:sz w:val="24"/>
           <w:szCs w:val="24"/>
         </w:rPr>
-        <w:t xml:space="preserve"> формула метода конечных разностей </w:t>
+        <w:t xml:space="preserve"> </w:t>
+      </w:r>
+      <w:r>
+        <w:rPr>
+          <w:rFonts w:eastAsiaTheme="minorEastAsia"/>
+          <w:sz w:val="24"/>
+          <w:szCs w:val="24"/>
+        </w:rPr>
+        <w:t xml:space="preserve">составить СЛАУ с </w:t>
+      </w:r>
+      <w:proofErr w:type="spellStart"/>
+      <w:r>
+        <w:rPr>
+          <w:rFonts w:eastAsiaTheme="minorEastAsia"/>
+          <w:sz w:val="24"/>
+          <w:szCs w:val="24"/>
+        </w:rPr>
+        <w:t>трёхдиагональной</w:t>
+      </w:r>
+      <w:proofErr w:type="spellEnd"/>
+      <w:r>
+        <w:rPr>
+          <w:rFonts w:eastAsiaTheme="minorEastAsia"/>
+          <w:sz w:val="24"/>
+          <w:szCs w:val="24"/>
+        </w:rPr>
+        <w:t xml:space="preserve"> матрицей</w:t>
+      </w:r>
+      <w:r>
+        <w:rPr>
+          <w:rFonts w:eastAsiaTheme="minorEastAsia"/>
+          <w:sz w:val="24"/>
+          <w:szCs w:val="24"/>
+        </w:rPr>
+        <w:t xml:space="preserve"> </w:t>
       </w:r>
       <m:oMath>
         <m:d>
@@ -2499,55 +2533,6 @@
                 </m:bar>
               </m:e>
               <m:e>
-                <m:d>
-                  <m:dPr>
-                    <m:ctrlPr>
-                      <w:rPr>
-                        <w:rFonts w:ascii="Cambria Math" w:eastAsiaTheme="minorEastAsia" w:hAnsi="Cambria Math"/>
-                        <w:i/>
-                        <w:sz w:val="24"/>
-                        <w:szCs w:val="24"/>
-                        <w:lang w:val="en-US"/>
-                      </w:rPr>
-                    </m:ctrlPr>
-                  </m:dPr>
-                  <m:e>
-                    <m:r>
-                      <w:rPr>
-                        <w:rFonts w:ascii="Cambria Math" w:eastAsiaTheme="minorEastAsia" w:hAnsi="Cambria Math"/>
-                        <w:sz w:val="24"/>
-                        <w:szCs w:val="24"/>
-                      </w:rPr>
-                      <m:t>h</m:t>
-                    </m:r>
-                    <m:r>
-                      <w:rPr>
-                        <w:rFonts w:ascii="Cambria Math" w:eastAsiaTheme="minorEastAsia" w:hAnsi="Cambria Math"/>
-                        <w:sz w:val="24"/>
-                        <w:szCs w:val="24"/>
-                        <w:lang w:val="en-US"/>
-                      </w:rPr>
-                      <m:t>B</m:t>
-                    </m:r>
-                    <m:r>
-                      <w:rPr>
-                        <w:rFonts w:ascii="Cambria Math" w:eastAsiaTheme="minorEastAsia" w:hAnsi="Cambria Math"/>
-                        <w:sz w:val="24"/>
-                        <w:szCs w:val="24"/>
-                      </w:rPr>
-                      <m:t>-</m:t>
-                    </m:r>
-                    <m:r>
-                      <w:rPr>
-                        <w:rFonts w:ascii="Cambria Math" w:eastAsiaTheme="minorEastAsia" w:hAnsi="Cambria Math"/>
-                        <w:sz w:val="24"/>
-                        <w:szCs w:val="24"/>
-                        <w:lang w:val="en-US"/>
-                      </w:rPr>
-                      <m:t>A</m:t>
-                    </m:r>
-                  </m:e>
-                </m:d>
                 <m:sSub>
                   <m:sSubPr>
                     <m:ctrlPr>
@@ -2577,8 +2562,325 @@
                         <w:rFonts w:ascii="Cambria Math" w:eastAsiaTheme="minorEastAsia" w:hAnsi="Cambria Math"/>
                         <w:sz w:val="24"/>
                         <w:szCs w:val="24"/>
-                      </w:rPr>
-                      <m:t>1</m:t>
+                        <w:lang w:val="en-US"/>
+                      </w:rPr>
+                      <m:t>i</m:t>
+                    </m:r>
+                  </m:sub>
+                </m:sSub>
+                <m:d>
+                  <m:dPr>
+                    <m:ctrlPr>
+                      <w:rPr>
+                        <w:rFonts w:ascii="Cambria Math" w:eastAsiaTheme="minorEastAsia" w:hAnsi="Cambria Math"/>
+                        <w:i/>
+                        <w:sz w:val="24"/>
+                        <w:szCs w:val="24"/>
+                      </w:rPr>
+                    </m:ctrlPr>
+                  </m:dPr>
+                  <m:e>
+                    <m:r>
+                      <w:rPr>
+                        <w:rFonts w:ascii="Cambria Math" w:eastAsiaTheme="minorEastAsia" w:hAnsi="Cambria Math"/>
+                        <w:sz w:val="24"/>
+                        <w:szCs w:val="24"/>
+                      </w:rPr>
+                      <m:t>2</m:t>
+                    </m:r>
+                    <m:r>
+                      <w:rPr>
+                        <w:rFonts w:ascii="Cambria Math" w:eastAsiaTheme="minorEastAsia" w:hAnsi="Cambria Math"/>
+                        <w:sz w:val="24"/>
+                        <w:szCs w:val="24"/>
+                      </w:rPr>
+                      <m:t>hB</m:t>
+                    </m:r>
+                    <m:sSub>
+                      <m:sSubPr>
+                        <m:ctrlPr>
+                          <w:rPr>
+                            <w:rFonts w:ascii="Cambria Math" w:eastAsiaTheme="minorEastAsia" w:hAnsi="Cambria Math"/>
+                            <w:i/>
+                            <w:sz w:val="24"/>
+                            <w:szCs w:val="24"/>
+                          </w:rPr>
+                        </m:ctrlPr>
+                      </m:sSubPr>
+                      <m:e>
+                        <m:r>
+                          <w:rPr>
+                            <w:rFonts w:ascii="Cambria Math" w:eastAsiaTheme="minorEastAsia" w:hAnsi="Cambria Math"/>
+                            <w:sz w:val="24"/>
+                            <w:szCs w:val="24"/>
+                          </w:rPr>
+                          <m:t>d</m:t>
+                        </m:r>
+                      </m:e>
+                      <m:sub>
+                        <m:r>
+                          <w:rPr>
+                            <w:rFonts w:ascii="Cambria Math" w:eastAsiaTheme="minorEastAsia" w:hAnsi="Cambria Math"/>
+                            <w:sz w:val="24"/>
+                            <w:szCs w:val="24"/>
+                          </w:rPr>
+                          <m:t>i+1</m:t>
+                        </m:r>
+                      </m:sub>
+                    </m:sSub>
+                    <m:r>
+                      <w:rPr>
+                        <w:rFonts w:ascii="Cambria Math" w:eastAsiaTheme="minorEastAsia" w:hAnsi="Cambria Math"/>
+                        <w:sz w:val="24"/>
+                        <w:szCs w:val="24"/>
+                      </w:rPr>
+                      <m:t>-3A</m:t>
+                    </m:r>
+                    <m:sSub>
+                      <m:sSubPr>
+                        <m:ctrlPr>
+                          <w:rPr>
+                            <w:rFonts w:ascii="Cambria Math" w:eastAsiaTheme="minorEastAsia" w:hAnsi="Cambria Math"/>
+                            <w:i/>
+                            <w:sz w:val="24"/>
+                            <w:szCs w:val="24"/>
+                          </w:rPr>
+                        </m:ctrlPr>
+                      </m:sSubPr>
+                      <m:e>
+                        <m:r>
+                          <w:rPr>
+                            <w:rFonts w:ascii="Cambria Math" w:eastAsiaTheme="minorEastAsia" w:hAnsi="Cambria Math"/>
+                            <w:sz w:val="24"/>
+                            <w:szCs w:val="24"/>
+                          </w:rPr>
+                          <m:t>d</m:t>
+                        </m:r>
+                      </m:e>
+                      <m:sub>
+                        <m:r>
+                          <w:rPr>
+                            <w:rFonts w:ascii="Cambria Math" w:eastAsiaTheme="minorEastAsia" w:hAnsi="Cambria Math"/>
+                            <w:sz w:val="24"/>
+                            <w:szCs w:val="24"/>
+                          </w:rPr>
+                          <m:t>i+1</m:t>
+                        </m:r>
+                      </m:sub>
+                    </m:sSub>
+                    <m:r>
+                      <w:rPr>
+                        <w:rFonts w:ascii="Cambria Math" w:eastAsiaTheme="minorEastAsia" w:hAnsi="Cambria Math"/>
+                        <w:sz w:val="24"/>
+                        <w:szCs w:val="24"/>
+                      </w:rPr>
+                      <m:t>+A</m:t>
+                    </m:r>
+                    <m:sSub>
+                      <m:sSubPr>
+                        <m:ctrlPr>
+                          <w:rPr>
+                            <w:rFonts w:ascii="Cambria Math" w:eastAsiaTheme="minorEastAsia" w:hAnsi="Cambria Math"/>
+                            <w:i/>
+                            <w:sz w:val="24"/>
+                            <w:szCs w:val="24"/>
+                          </w:rPr>
+                        </m:ctrlPr>
+                      </m:sSubPr>
+                      <m:e>
+                        <m:r>
+                          <w:rPr>
+                            <w:rFonts w:ascii="Cambria Math" w:eastAsiaTheme="minorEastAsia" w:hAnsi="Cambria Math"/>
+                            <w:sz w:val="24"/>
+                            <w:szCs w:val="24"/>
+                          </w:rPr>
+                          <m:t>b</m:t>
+                        </m:r>
+                      </m:e>
+                      <m:sub>
+                        <m:r>
+                          <w:rPr>
+                            <w:rFonts w:ascii="Cambria Math" w:eastAsiaTheme="minorEastAsia" w:hAnsi="Cambria Math"/>
+                            <w:sz w:val="24"/>
+                            <w:szCs w:val="24"/>
+                          </w:rPr>
+                          <m:t>i+1</m:t>
+                        </m:r>
+                      </m:sub>
+                    </m:sSub>
+                  </m:e>
+                </m:d>
+                <m:r>
+                  <w:rPr>
+                    <w:rFonts w:ascii="Cambria Math" w:eastAsiaTheme="minorEastAsia" w:hAnsi="Cambria Math"/>
+                    <w:sz w:val="24"/>
+                    <w:szCs w:val="24"/>
+                  </w:rPr>
+                  <m:t>+</m:t>
+                </m:r>
+                <m:sSub>
+                  <m:sSubPr>
+                    <m:ctrlPr>
+                      <w:rPr>
+                        <w:rFonts w:ascii="Cambria Math" w:eastAsiaTheme="minorEastAsia" w:hAnsi="Cambria Math"/>
+                        <w:i/>
+                        <w:sz w:val="24"/>
+                        <w:szCs w:val="24"/>
+                      </w:rPr>
+                    </m:ctrlPr>
+                  </m:sSubPr>
+                  <m:e>
+                    <m:r>
+                      <w:rPr>
+                        <w:rFonts w:ascii="Cambria Math" w:eastAsiaTheme="minorEastAsia" w:hAnsi="Cambria Math"/>
+                        <w:sz w:val="24"/>
+                        <w:szCs w:val="24"/>
+                      </w:rPr>
+                      <m:t>y</m:t>
+                    </m:r>
+                  </m:e>
+                  <m:sub>
+                    <m:r>
+                      <w:rPr>
+                        <w:rFonts w:ascii="Cambria Math" w:eastAsiaTheme="minorEastAsia" w:hAnsi="Cambria Math"/>
+                        <w:sz w:val="24"/>
+                        <w:szCs w:val="24"/>
+                      </w:rPr>
+                      <m:t>i+1</m:t>
+                    </m:r>
+                  </m:sub>
+                </m:sSub>
+                <m:d>
+                  <m:dPr>
+                    <m:ctrlPr>
+                      <w:rPr>
+                        <w:rFonts w:ascii="Cambria Math" w:eastAsiaTheme="minorEastAsia" w:hAnsi="Cambria Math"/>
+                        <w:i/>
+                        <w:sz w:val="24"/>
+                        <w:szCs w:val="24"/>
+                      </w:rPr>
+                    </m:ctrlPr>
+                  </m:dPr>
+                  <m:e>
+                    <m:r>
+                      <w:rPr>
+                        <w:rFonts w:ascii="Cambria Math" w:eastAsiaTheme="minorEastAsia" w:hAnsi="Cambria Math"/>
+                        <w:sz w:val="24"/>
+                        <w:szCs w:val="24"/>
+                      </w:rPr>
+                      <m:t>4A</m:t>
+                    </m:r>
+                    <m:sSub>
+                      <m:sSubPr>
+                        <m:ctrlPr>
+                          <w:rPr>
+                            <w:rFonts w:ascii="Cambria Math" w:eastAsiaTheme="minorEastAsia" w:hAnsi="Cambria Math"/>
+                            <w:i/>
+                            <w:sz w:val="24"/>
+                            <w:szCs w:val="24"/>
+                          </w:rPr>
+                        </m:ctrlPr>
+                      </m:sSubPr>
+                      <m:e>
+                        <m:r>
+                          <w:rPr>
+                            <w:rFonts w:ascii="Cambria Math" w:eastAsiaTheme="minorEastAsia" w:hAnsi="Cambria Math"/>
+                            <w:sz w:val="24"/>
+                            <w:szCs w:val="24"/>
+                          </w:rPr>
+                          <m:t>d</m:t>
+                        </m:r>
+                      </m:e>
+                      <m:sub>
+                        <m:r>
+                          <w:rPr>
+                            <w:rFonts w:ascii="Cambria Math" w:eastAsiaTheme="minorEastAsia" w:hAnsi="Cambria Math"/>
+                            <w:sz w:val="24"/>
+                            <w:szCs w:val="24"/>
+                          </w:rPr>
+                          <m:t>i+1</m:t>
+                        </m:r>
+                      </m:sub>
+                    </m:sSub>
+                    <m:r>
+                      <w:rPr>
+                        <w:rFonts w:ascii="Cambria Math" w:eastAsiaTheme="minorEastAsia" w:hAnsi="Cambria Math"/>
+                        <w:sz w:val="24"/>
+                        <w:szCs w:val="24"/>
+                      </w:rPr>
+                      <m:t>+A</m:t>
+                    </m:r>
+                    <m:sSub>
+                      <m:sSubPr>
+                        <m:ctrlPr>
+                          <w:rPr>
+                            <w:rFonts w:ascii="Cambria Math" w:eastAsiaTheme="minorEastAsia" w:hAnsi="Cambria Math"/>
+                            <w:i/>
+                            <w:sz w:val="24"/>
+                            <w:szCs w:val="24"/>
+                          </w:rPr>
+                        </m:ctrlPr>
+                      </m:sSubPr>
+                      <m:e>
+                        <m:r>
+                          <w:rPr>
+                            <w:rFonts w:ascii="Cambria Math" w:eastAsiaTheme="minorEastAsia" w:hAnsi="Cambria Math"/>
+                            <w:sz w:val="24"/>
+                            <w:szCs w:val="24"/>
+                          </w:rPr>
+                          <m:t>c</m:t>
+                        </m:r>
+                      </m:e>
+                      <m:sub>
+                        <m:r>
+                          <w:rPr>
+                            <w:rFonts w:ascii="Cambria Math" w:eastAsiaTheme="minorEastAsia" w:hAnsi="Cambria Math"/>
+                            <w:sz w:val="24"/>
+                            <w:szCs w:val="24"/>
+                          </w:rPr>
+                          <m:t>i+1</m:t>
+                        </m:r>
+                      </m:sub>
+                    </m:sSub>
+                  </m:e>
+                </m:d>
+                <m:r>
+                  <w:rPr>
+                    <w:rFonts w:ascii="Cambria Math" w:eastAsiaTheme="minorEastAsia" w:hAnsi="Cambria Math"/>
+                    <w:sz w:val="24"/>
+                    <w:szCs w:val="24"/>
+                  </w:rPr>
+                  <m:t>=2αh</m:t>
+                </m:r>
+                <m:sSub>
+                  <m:sSubPr>
+                    <m:ctrlPr>
+                      <w:rPr>
+                        <w:rFonts w:ascii="Cambria Math" w:eastAsiaTheme="minorEastAsia" w:hAnsi="Cambria Math"/>
+                        <w:i/>
+                        <w:sz w:val="24"/>
+                        <w:szCs w:val="24"/>
+                      </w:rPr>
+                    </m:ctrlPr>
+                  </m:sSubPr>
+                  <m:e>
+                    <m:r>
+                      <w:rPr>
+                        <w:rFonts w:ascii="Cambria Math" w:eastAsiaTheme="minorEastAsia" w:hAnsi="Cambria Math"/>
+                        <w:sz w:val="24"/>
+                        <w:szCs w:val="24"/>
+                      </w:rPr>
+                      <m:t>d</m:t>
+                    </m:r>
+                  </m:e>
+                  <m:sub>
+                    <m:r>
+                      <w:rPr>
+                        <w:rFonts w:ascii="Cambria Math" w:eastAsiaTheme="minorEastAsia" w:hAnsi="Cambria Math"/>
+                        <w:sz w:val="24"/>
+                        <w:szCs w:val="24"/>
+                      </w:rPr>
+                      <m:t>i+1</m:t>
                     </m:r>
                   </m:sub>
                 </m:sSub>
@@ -2588,16 +2890,7 @@
                     <w:sz w:val="24"/>
                     <w:szCs w:val="24"/>
                   </w:rPr>
-                  <m:t>+</m:t>
-                </m:r>
-                <m:r>
-                  <w:rPr>
-                    <w:rFonts w:ascii="Cambria Math" w:eastAsiaTheme="minorEastAsia" w:hAnsi="Cambria Math"/>
-                    <w:sz w:val="24"/>
-                    <w:szCs w:val="24"/>
-                    <w:lang w:val="en-US"/>
-                  </w:rPr>
-                  <m:t>A</m:t>
+                  <m:t>+A</m:t>
                 </m:r>
                 <m:sSub>
                   <m:sSubPr>
@@ -2607,7 +2900,6 @@
                         <w:i/>
                         <w:sz w:val="24"/>
                         <w:szCs w:val="24"/>
-                        <w:lang w:val="en-US"/>
                       </w:rPr>
                     </m:ctrlPr>
                   </m:sSubPr>
@@ -2617,9 +2909,8 @@
                         <w:rFonts w:ascii="Cambria Math" w:eastAsiaTheme="minorEastAsia" w:hAnsi="Cambria Math"/>
                         <w:sz w:val="24"/>
                         <w:szCs w:val="24"/>
-                        <w:lang w:val="en-US"/>
-                      </w:rPr>
-                      <m:t>y</m:t>
+                      </w:rPr>
+                      <m:t>r</m:t>
                     </m:r>
                   </m:e>
                   <m:sub>
@@ -2629,27 +2920,10 @@
                         <w:sz w:val="24"/>
                         <w:szCs w:val="24"/>
                       </w:rPr>
-                      <m:t>2</m:t>
+                      <m:t>i+1</m:t>
                     </m:r>
                   </m:sub>
                 </m:sSub>
-                <m:r>
-                  <w:rPr>
-                    <w:rFonts w:ascii="Cambria Math" w:eastAsiaTheme="minorEastAsia" w:hAnsi="Cambria Math"/>
-                    <w:sz w:val="24"/>
-                    <w:szCs w:val="24"/>
-                  </w:rPr>
-                  <m:t>=h</m:t>
-                </m:r>
-                <m:r>
-                  <w:rPr>
-                    <w:rFonts w:ascii="Cambria Math" w:eastAsiaTheme="minorEastAsia" w:hAnsi="Cambria Math"/>
-                    <w:sz w:val="24"/>
-                    <w:szCs w:val="24"/>
-                    <w:lang w:val="en-US"/>
-                  </w:rPr>
-                  <m:t>α</m:t>
-                </m:r>
                 <m:r>
                   <w:rPr>
                     <w:rFonts w:ascii="Cambria Math" w:eastAsiaTheme="minorEastAsia" w:hAnsi="Cambria Math"/>
@@ -2717,6 +2991,92 @@
                     </m:r>
                   </m:sub>
                 </m:sSub>
+                <m:d>
+                  <m:dPr>
+                    <m:ctrlPr>
+                      <w:rPr>
+                        <w:rFonts w:ascii="Cambria Math" w:eastAsiaTheme="minorEastAsia" w:hAnsi="Cambria Math"/>
+                        <w:i/>
+                        <w:sz w:val="24"/>
+                        <w:szCs w:val="24"/>
+                      </w:rPr>
+                    </m:ctrlPr>
+                  </m:dPr>
+                  <m:e>
+                    <m:sSub>
+                      <m:sSubPr>
+                        <m:ctrlPr>
+                          <w:rPr>
+                            <w:rFonts w:ascii="Cambria Math" w:eastAsiaTheme="minorEastAsia" w:hAnsi="Cambria Math"/>
+                            <w:i/>
+                            <w:sz w:val="24"/>
+                            <w:szCs w:val="24"/>
+                          </w:rPr>
+                        </m:ctrlPr>
+                      </m:sSubPr>
+                      <m:e>
+                        <m:r>
+                          <w:rPr>
+                            <w:rFonts w:ascii="Cambria Math" w:eastAsiaTheme="minorEastAsia" w:hAnsi="Cambria Math"/>
+                            <w:sz w:val="24"/>
+                            <w:szCs w:val="24"/>
+                          </w:rPr>
+                          <m:t>c</m:t>
+                        </m:r>
+                      </m:e>
+                      <m:sub>
+                        <m:r>
+                          <w:rPr>
+                            <w:rFonts w:ascii="Cambria Math" w:eastAsiaTheme="minorEastAsia" w:hAnsi="Cambria Math"/>
+                            <w:sz w:val="24"/>
+                            <w:szCs w:val="24"/>
+                          </w:rPr>
+                          <m:t>i-1</m:t>
+                        </m:r>
+                      </m:sub>
+                    </m:sSub>
+                    <m:r>
+                      <w:rPr>
+                        <w:rFonts w:ascii="Cambria Math" w:eastAsiaTheme="minorEastAsia" w:hAnsi="Cambria Math"/>
+                        <w:sz w:val="24"/>
+                        <w:szCs w:val="24"/>
+                      </w:rPr>
+                      <m:t>+4</m:t>
+                    </m:r>
+                    <m:sSub>
+                      <m:sSubPr>
+                        <m:ctrlPr>
+                          <w:rPr>
+                            <w:rFonts w:ascii="Cambria Math" w:eastAsiaTheme="minorEastAsia" w:hAnsi="Cambria Math"/>
+                            <w:i/>
+                            <w:sz w:val="24"/>
+                            <w:szCs w:val="24"/>
+                          </w:rPr>
+                        </m:ctrlPr>
+                      </m:sSubPr>
+                      <m:e>
+                        <m:r>
+                          <w:rPr>
+                            <w:rFonts w:ascii="Cambria Math" w:eastAsiaTheme="minorEastAsia" w:hAnsi="Cambria Math"/>
+                            <w:sz w:val="24"/>
+                            <w:szCs w:val="24"/>
+                          </w:rPr>
+                          <m:t>b</m:t>
+                        </m:r>
+                      </m:e>
+                      <m:sub>
+                        <m:r>
+                          <w:rPr>
+                            <w:rFonts w:ascii="Cambria Math" w:eastAsiaTheme="minorEastAsia" w:hAnsi="Cambria Math"/>
+                            <w:sz w:val="24"/>
+                            <w:szCs w:val="24"/>
+                          </w:rPr>
+                          <m:t>i-1</m:t>
+                        </m:r>
+                      </m:sub>
+                    </m:sSub>
+                  </m:e>
+                </m:d>
                 <m:r>
                   <w:rPr>
                     <w:rFonts w:ascii="Cambria Math" w:eastAsiaTheme="minorEastAsia" w:hAnsi="Cambria Math"/>
@@ -2725,28 +3085,6 @@
                   </w:rPr>
                   <m:t>+</m:t>
                 </m:r>
-                <m:d>
-                  <m:dPr>
-                    <m:ctrlPr>
-                      <w:rPr>
-                        <w:rFonts w:ascii="Cambria Math" w:eastAsiaTheme="minorEastAsia" w:hAnsi="Cambria Math"/>
-                        <w:i/>
-                        <w:sz w:val="24"/>
-                        <w:szCs w:val="24"/>
-                      </w:rPr>
-                    </m:ctrlPr>
-                  </m:dPr>
-                  <m:e>
-                    <m:r>
-                      <w:rPr>
-                        <w:rFonts w:ascii="Cambria Math" w:eastAsiaTheme="minorEastAsia" w:hAnsi="Cambria Math"/>
-                        <w:sz w:val="24"/>
-                        <w:szCs w:val="24"/>
-                      </w:rPr>
-                      <m:t>hD+C</m:t>
-                    </m:r>
-                  </m:e>
-                </m:d>
                 <m:sSub>
                   <m:sSubPr>
                     <m:ctrlPr>
@@ -2776,6 +3114,180 @@
                         <w:szCs w:val="24"/>
                       </w:rPr>
                       <m:t>n</m:t>
+                    </m:r>
+                  </m:sub>
+                </m:sSub>
+                <m:d>
+                  <m:dPr>
+                    <m:ctrlPr>
+                      <w:rPr>
+                        <w:rFonts w:ascii="Cambria Math" w:eastAsiaTheme="minorEastAsia" w:hAnsi="Cambria Math"/>
+                        <w:i/>
+                        <w:sz w:val="24"/>
+                        <w:szCs w:val="24"/>
+                      </w:rPr>
+                    </m:ctrlPr>
+                  </m:dPr>
+                  <m:e>
+                    <m:r>
+                      <w:rPr>
+                        <w:rFonts w:ascii="Cambria Math" w:eastAsiaTheme="minorEastAsia" w:hAnsi="Cambria Math"/>
+                        <w:sz w:val="24"/>
+                        <w:szCs w:val="24"/>
+                      </w:rPr>
+                      <m:t>2hD</m:t>
+                    </m:r>
+                    <m:sSub>
+                      <m:sSubPr>
+                        <m:ctrlPr>
+                          <w:rPr>
+                            <w:rFonts w:ascii="Cambria Math" w:eastAsiaTheme="minorEastAsia" w:hAnsi="Cambria Math"/>
+                            <w:i/>
+                            <w:sz w:val="24"/>
+                            <w:szCs w:val="24"/>
+                          </w:rPr>
+                        </m:ctrlPr>
+                      </m:sSubPr>
+                      <m:e>
+                        <m:r>
+                          <w:rPr>
+                            <w:rFonts w:ascii="Cambria Math" w:eastAsiaTheme="minorEastAsia" w:hAnsi="Cambria Math"/>
+                            <w:sz w:val="24"/>
+                            <w:szCs w:val="24"/>
+                          </w:rPr>
+                          <m:t>b</m:t>
+                        </m:r>
+                      </m:e>
+                      <m:sub>
+                        <m:r>
+                          <w:rPr>
+                            <w:rFonts w:ascii="Cambria Math" w:eastAsiaTheme="minorEastAsia" w:hAnsi="Cambria Math"/>
+                            <w:sz w:val="24"/>
+                            <w:szCs w:val="24"/>
+                          </w:rPr>
+                          <m:t>i-1</m:t>
+                        </m:r>
+                      </m:sub>
+                    </m:sSub>
+                    <m:r>
+                      <w:rPr>
+                        <w:rFonts w:ascii="Cambria Math" w:eastAsiaTheme="minorEastAsia" w:hAnsi="Cambria Math"/>
+                        <w:sz w:val="24"/>
+                        <w:szCs w:val="24"/>
+                      </w:rPr>
+                      <m:t>+3C</m:t>
+                    </m:r>
+                    <m:sSub>
+                      <m:sSubPr>
+                        <m:ctrlPr>
+                          <w:rPr>
+                            <w:rFonts w:ascii="Cambria Math" w:eastAsiaTheme="minorEastAsia" w:hAnsi="Cambria Math"/>
+                            <w:i/>
+                            <w:sz w:val="24"/>
+                            <w:szCs w:val="24"/>
+                          </w:rPr>
+                        </m:ctrlPr>
+                      </m:sSubPr>
+                      <m:e>
+                        <m:r>
+                          <w:rPr>
+                            <w:rFonts w:ascii="Cambria Math" w:eastAsiaTheme="minorEastAsia" w:hAnsi="Cambria Math"/>
+                            <w:sz w:val="24"/>
+                            <w:szCs w:val="24"/>
+                          </w:rPr>
+                          <m:t>b</m:t>
+                        </m:r>
+                      </m:e>
+                      <m:sub>
+                        <m:r>
+                          <w:rPr>
+                            <w:rFonts w:ascii="Cambria Math" w:eastAsiaTheme="minorEastAsia" w:hAnsi="Cambria Math"/>
+                            <w:sz w:val="24"/>
+                            <w:szCs w:val="24"/>
+                          </w:rPr>
+                          <m:t>i-1</m:t>
+                        </m:r>
+                      </m:sub>
+                    </m:sSub>
+                    <m:r>
+                      <w:rPr>
+                        <w:rFonts w:ascii="Cambria Math" w:eastAsiaTheme="minorEastAsia" w:hAnsi="Cambria Math"/>
+                        <w:sz w:val="24"/>
+                        <w:szCs w:val="24"/>
+                      </w:rPr>
+                      <m:t>-C</m:t>
+                    </m:r>
+                    <m:sSub>
+                      <m:sSubPr>
+                        <m:ctrlPr>
+                          <w:rPr>
+                            <w:rFonts w:ascii="Cambria Math" w:eastAsiaTheme="minorEastAsia" w:hAnsi="Cambria Math"/>
+                            <w:i/>
+                            <w:sz w:val="24"/>
+                            <w:szCs w:val="24"/>
+                          </w:rPr>
+                        </m:ctrlPr>
+                      </m:sSubPr>
+                      <m:e>
+                        <m:r>
+                          <w:rPr>
+                            <w:rFonts w:ascii="Cambria Math" w:eastAsiaTheme="minorEastAsia" w:hAnsi="Cambria Math"/>
+                            <w:sz w:val="24"/>
+                            <w:szCs w:val="24"/>
+                          </w:rPr>
+                          <m:t>d</m:t>
+                        </m:r>
+                      </m:e>
+                      <m:sub>
+                        <m:r>
+                          <w:rPr>
+                            <w:rFonts w:ascii="Cambria Math" w:eastAsiaTheme="minorEastAsia" w:hAnsi="Cambria Math"/>
+                            <w:sz w:val="24"/>
+                            <w:szCs w:val="24"/>
+                          </w:rPr>
+                          <m:t>i-1</m:t>
+                        </m:r>
+                      </m:sub>
+                    </m:sSub>
+                  </m:e>
+                </m:d>
+                <m:r>
+                  <w:rPr>
+                    <w:rFonts w:ascii="Cambria Math" w:eastAsiaTheme="minorEastAsia" w:hAnsi="Cambria Math"/>
+                    <w:sz w:val="24"/>
+                    <w:szCs w:val="24"/>
+                  </w:rPr>
+                  <m:t>=2hβ</m:t>
+                </m:r>
+                <m:sSub>
+                  <m:sSubPr>
+                    <m:ctrlPr>
+                      <w:rPr>
+                        <w:rFonts w:ascii="Cambria Math" w:eastAsiaTheme="minorEastAsia" w:hAnsi="Cambria Math"/>
+                        <w:i/>
+                        <w:sz w:val="24"/>
+                        <w:szCs w:val="24"/>
+                      </w:rPr>
+                    </m:ctrlPr>
+                  </m:sSubPr>
+                  <m:e>
+                    <m:r>
+                      <w:rPr>
+                        <w:rFonts w:ascii="Cambria Math" w:eastAsiaTheme="minorEastAsia" w:hAnsi="Cambria Math"/>
+                        <w:sz w:val="24"/>
+                        <w:szCs w:val="24"/>
+                      </w:rPr>
+                      <m:t>b</m:t>
+                    </m:r>
+                  </m:e>
+                  <m:sub>
+                    <m:r>
+                      <w:rPr>
+                        <w:rFonts w:ascii="Cambria Math" w:eastAsiaTheme="minorEastAsia" w:hAnsi="Cambria Math"/>
+                        <w:sz w:val="24"/>
+                        <w:szCs w:val="24"/>
+                      </w:rPr>
+                      <m:t>i-1</m:t>
                     </m:r>
                   </m:sub>
                 </m:sSub>
@@ -2785,7 +3297,47 @@
                     <w:sz w:val="24"/>
                     <w:szCs w:val="24"/>
                   </w:rPr>
-                  <m:t>=hβ;i=n</m:t>
+                  <m:t>-C</m:t>
+                </m:r>
+                <m:sSub>
+                  <m:sSubPr>
+                    <m:ctrlPr>
+                      <w:rPr>
+                        <w:rFonts w:ascii="Cambria Math" w:eastAsiaTheme="minorEastAsia" w:hAnsi="Cambria Math"/>
+                        <w:i/>
+                        <w:sz w:val="24"/>
+                        <w:szCs w:val="24"/>
+                      </w:rPr>
+                    </m:ctrlPr>
+                  </m:sSubPr>
+                  <m:e>
+                    <m:r>
+                      <w:rPr>
+                        <w:rFonts w:ascii="Cambria Math" w:eastAsiaTheme="minorEastAsia" w:hAnsi="Cambria Math"/>
+                        <w:sz w:val="24"/>
+                        <w:szCs w:val="24"/>
+                      </w:rPr>
+                      <m:t>r</m:t>
+                    </m:r>
+                  </m:e>
+                  <m:sub>
+                    <m:r>
+                      <w:rPr>
+                        <w:rFonts w:ascii="Cambria Math" w:eastAsiaTheme="minorEastAsia" w:hAnsi="Cambria Math"/>
+                        <w:sz w:val="24"/>
+                        <w:szCs w:val="24"/>
+                      </w:rPr>
+                      <m:t>i-1</m:t>
+                    </m:r>
+                  </m:sub>
+                </m:sSub>
+                <m:r>
+                  <w:rPr>
+                    <w:rFonts w:ascii="Cambria Math" w:eastAsiaTheme="minorEastAsia" w:hAnsi="Cambria Math"/>
+                    <w:sz w:val="24"/>
+                    <w:szCs w:val="24"/>
+                  </w:rPr>
+                  <m:t>;i=n</m:t>
                 </m:r>
               </m:e>
             </m:eqArr>
@@ -2798,7 +3350,47 @@
           <w:sz w:val="24"/>
           <w:szCs w:val="24"/>
         </w:rPr>
-        <w:t xml:space="preserve">, по которой составляется СЛАУ с трёхдиагональной матрицей вида </w:t>
+        <w:t xml:space="preserve">, </w:t>
+      </w:r>
+      <w:r>
+        <w:rPr>
+          <w:rFonts w:eastAsiaTheme="minorEastAsia"/>
+          <w:sz w:val="24"/>
+          <w:szCs w:val="24"/>
+        </w:rPr>
+        <w:t>которая</w:t>
+      </w:r>
+      <w:r>
+        <w:rPr>
+          <w:rFonts w:eastAsiaTheme="minorEastAsia"/>
+          <w:sz w:val="24"/>
+          <w:szCs w:val="24"/>
+        </w:rPr>
+        <w:t xml:space="preserve"> </w:t>
+      </w:r>
+      <w:r>
+        <w:rPr>
+          <w:rFonts w:eastAsiaTheme="minorEastAsia"/>
+          <w:sz w:val="24"/>
+          <w:szCs w:val="24"/>
+        </w:rPr>
+        <w:t>может быть записана</w:t>
+      </w:r>
+      <w:r>
+        <w:rPr>
+          <w:rFonts w:eastAsiaTheme="minorEastAsia"/>
+          <w:sz w:val="24"/>
+          <w:szCs w:val="24"/>
+        </w:rPr>
+        <w:t xml:space="preserve"> в виде</w:t>
+      </w:r>
+      <w:r>
+        <w:rPr>
+          <w:rFonts w:eastAsiaTheme="minorEastAsia"/>
+          <w:sz w:val="24"/>
+          <w:szCs w:val="24"/>
+        </w:rPr>
+        <w:t xml:space="preserve"> </w:t>
       </w:r>
       <m:oMath>
         <m:r>
@@ -2810,6 +3402,14 @@
           <m:t>Ay=F</m:t>
         </m:r>
       </m:oMath>
+      <w:r>
+        <w:rPr>
+          <w:rFonts w:eastAsiaTheme="minorEastAsia"/>
+          <w:sz w:val="24"/>
+          <w:szCs w:val="24"/>
+        </w:rPr>
+        <w:t>,</w:t>
+      </w:r>
       <w:r>
         <w:rPr>
           <w:rFonts w:eastAsiaTheme="minorEastAsia"/>
@@ -4572,7 +5172,7 @@
                     <w:rFonts w:ascii="Cambria Math" w:eastAsiaTheme="minorEastAsia" w:hAnsi="Cambria Math"/>
                     <w:sz w:val="24"/>
                   </w:rPr>
-                  <m:t>-</m:t>
+                  <m:t>-C(</m:t>
                 </m:r>
                 <m:sSub>
                   <m:sSubPr>
@@ -4608,7 +5208,14 @@
                     <w:rFonts w:ascii="Cambria Math" w:eastAsiaTheme="minorEastAsia" w:hAnsi="Cambria Math"/>
                     <w:sz w:val="24"/>
                   </w:rPr>
-                  <m:t>-4</m:t>
+                  <m:t>+</m:t>
+                </m:r>
+                <m:r>
+                  <w:rPr>
+                    <w:rFonts w:ascii="Cambria Math" w:eastAsiaTheme="minorEastAsia" w:hAnsi="Cambria Math"/>
+                    <w:sz w:val="24"/>
+                  </w:rPr>
+                  <m:t>4</m:t>
                 </m:r>
                 <m:sSub>
                   <m:sSubPr>
@@ -4639,6 +5246,13 @@
                     </m:r>
                   </m:sub>
                 </m:sSub>
+                <m:r>
+                  <w:rPr>
+                    <w:rFonts w:ascii="Cambria Math" w:eastAsiaTheme="minorEastAsia" w:hAnsi="Cambria Math"/>
+                    <w:sz w:val="24"/>
+                  </w:rPr>
+                  <m:t>)</m:t>
+                </m:r>
                 <m:r>
                   <w:rPr>
                     <w:rFonts w:ascii="Cambria Math" w:eastAsiaTheme="minorEastAsia" w:hAnsi="Cambria Math"/>
@@ -4751,8 +5365,136 @@
                   <w:rPr>
                     <w:rFonts w:ascii="Cambria Math" w:eastAsiaTheme="minorEastAsia" w:hAnsi="Cambria Math"/>
                     <w:sz w:val="24"/>
+                    <w:szCs w:val="24"/>
                   </w:rPr>
-                  <m:t xml:space="preserve">hB-A, </m:t>
+                  <m:t>2</m:t>
+                </m:r>
+                <m:r>
+                  <w:rPr>
+                    <w:rFonts w:ascii="Cambria Math" w:eastAsiaTheme="minorEastAsia" w:hAnsi="Cambria Math"/>
+                    <w:sz w:val="24"/>
+                    <w:szCs w:val="24"/>
+                  </w:rPr>
+                  <m:t>hB</m:t>
+                </m:r>
+                <m:sSub>
+                  <m:sSubPr>
+                    <m:ctrlPr>
+                      <w:rPr>
+                        <w:rFonts w:ascii="Cambria Math" w:eastAsiaTheme="minorEastAsia" w:hAnsi="Cambria Math"/>
+                        <w:i/>
+                        <w:sz w:val="24"/>
+                        <w:szCs w:val="24"/>
+                      </w:rPr>
+                    </m:ctrlPr>
+                  </m:sSubPr>
+                  <m:e>
+                    <m:r>
+                      <w:rPr>
+                        <w:rFonts w:ascii="Cambria Math" w:eastAsiaTheme="minorEastAsia" w:hAnsi="Cambria Math"/>
+                        <w:sz w:val="24"/>
+                        <w:szCs w:val="24"/>
+                      </w:rPr>
+                      <m:t>d</m:t>
+                    </m:r>
+                  </m:e>
+                  <m:sub>
+                    <m:r>
+                      <w:rPr>
+                        <w:rFonts w:ascii="Cambria Math" w:eastAsiaTheme="minorEastAsia" w:hAnsi="Cambria Math"/>
+                        <w:sz w:val="24"/>
+                        <w:szCs w:val="24"/>
+                      </w:rPr>
+                      <m:t>i+1</m:t>
+                    </m:r>
+                  </m:sub>
+                </m:sSub>
+                <m:r>
+                  <w:rPr>
+                    <w:rFonts w:ascii="Cambria Math" w:eastAsiaTheme="minorEastAsia" w:hAnsi="Cambria Math"/>
+                    <w:sz w:val="24"/>
+                    <w:szCs w:val="24"/>
+                  </w:rPr>
+                  <m:t>-3A</m:t>
+                </m:r>
+                <m:sSub>
+                  <m:sSubPr>
+                    <m:ctrlPr>
+                      <w:rPr>
+                        <w:rFonts w:ascii="Cambria Math" w:eastAsiaTheme="minorEastAsia" w:hAnsi="Cambria Math"/>
+                        <w:i/>
+                        <w:sz w:val="24"/>
+                        <w:szCs w:val="24"/>
+                      </w:rPr>
+                    </m:ctrlPr>
+                  </m:sSubPr>
+                  <m:e>
+                    <m:r>
+                      <w:rPr>
+                        <w:rFonts w:ascii="Cambria Math" w:eastAsiaTheme="minorEastAsia" w:hAnsi="Cambria Math"/>
+                        <w:sz w:val="24"/>
+                        <w:szCs w:val="24"/>
+                      </w:rPr>
+                      <m:t>d</m:t>
+                    </m:r>
+                  </m:e>
+                  <m:sub>
+                    <m:r>
+                      <w:rPr>
+                        <w:rFonts w:ascii="Cambria Math" w:eastAsiaTheme="minorEastAsia" w:hAnsi="Cambria Math"/>
+                        <w:sz w:val="24"/>
+                        <w:szCs w:val="24"/>
+                      </w:rPr>
+                      <m:t>i+1</m:t>
+                    </m:r>
+                  </m:sub>
+                </m:sSub>
+                <m:r>
+                  <w:rPr>
+                    <w:rFonts w:ascii="Cambria Math" w:eastAsiaTheme="minorEastAsia" w:hAnsi="Cambria Math"/>
+                    <w:sz w:val="24"/>
+                    <w:szCs w:val="24"/>
+                  </w:rPr>
+                  <m:t>+A</m:t>
+                </m:r>
+                <m:sSub>
+                  <m:sSubPr>
+                    <m:ctrlPr>
+                      <w:rPr>
+                        <w:rFonts w:ascii="Cambria Math" w:eastAsiaTheme="minorEastAsia" w:hAnsi="Cambria Math"/>
+                        <w:i/>
+                        <w:sz w:val="24"/>
+                        <w:szCs w:val="24"/>
+                      </w:rPr>
+                    </m:ctrlPr>
+                  </m:sSubPr>
+                  <m:e>
+                    <m:r>
+                      <w:rPr>
+                        <w:rFonts w:ascii="Cambria Math" w:eastAsiaTheme="minorEastAsia" w:hAnsi="Cambria Math"/>
+                        <w:sz w:val="24"/>
+                        <w:szCs w:val="24"/>
+                      </w:rPr>
+                      <m:t>b</m:t>
+                    </m:r>
+                  </m:e>
+                  <m:sub>
+                    <m:r>
+                      <w:rPr>
+                        <w:rFonts w:ascii="Cambria Math" w:eastAsiaTheme="minorEastAsia" w:hAnsi="Cambria Math"/>
+                        <w:sz w:val="24"/>
+                        <w:szCs w:val="24"/>
+                      </w:rPr>
+                      <m:t>i+1</m:t>
+                    </m:r>
+                  </m:sub>
+                </m:sSub>
+                <m:r>
+                  <w:rPr>
+                    <w:rFonts w:ascii="Cambria Math" w:eastAsiaTheme="minorEastAsia" w:hAnsi="Cambria Math"/>
+                    <w:sz w:val="24"/>
+                  </w:rPr>
+                  <m:t xml:space="preserve">, </m:t>
                 </m:r>
                 <m:r>
                   <w:rPr>
@@ -4863,8 +5605,9 @@
                   <w:rPr>
                     <w:rFonts w:ascii="Cambria Math" w:eastAsiaTheme="minorEastAsia" w:hAnsi="Cambria Math"/>
                     <w:sz w:val="24"/>
+                    <w:szCs w:val="24"/>
                   </w:rPr>
-                  <m:t>3</m:t>
+                  <m:t>2hD</m:t>
                 </m:r>
                 <m:sSub>
                   <m:sSubPr>
@@ -4873,6 +5616,7 @@
                         <w:rFonts w:ascii="Cambria Math" w:eastAsiaTheme="minorEastAsia" w:hAnsi="Cambria Math"/>
                         <w:i/>
                         <w:sz w:val="24"/>
+                        <w:szCs w:val="24"/>
                       </w:rPr>
                     </m:ctrlPr>
                   </m:sSubPr>
@@ -4881,6 +5625,7 @@
                       <w:rPr>
                         <w:rFonts w:ascii="Cambria Math" w:eastAsiaTheme="minorEastAsia" w:hAnsi="Cambria Math"/>
                         <w:sz w:val="24"/>
+                        <w:szCs w:val="24"/>
                       </w:rPr>
                       <m:t>b</m:t>
                     </m:r>
@@ -4890,6 +5635,7 @@
                       <w:rPr>
                         <w:rFonts w:ascii="Cambria Math" w:eastAsiaTheme="minorEastAsia" w:hAnsi="Cambria Math"/>
                         <w:sz w:val="24"/>
+                        <w:szCs w:val="24"/>
                       </w:rPr>
                       <m:t>i-1</m:t>
                     </m:r>
@@ -4899,8 +5645,9 @@
                   <w:rPr>
                     <w:rFonts w:ascii="Cambria Math" w:eastAsiaTheme="minorEastAsia" w:hAnsi="Cambria Math"/>
                     <w:sz w:val="24"/>
+                    <w:szCs w:val="24"/>
                   </w:rPr>
-                  <m:t>-</m:t>
+                  <m:t>+3C</m:t>
                 </m:r>
                 <m:sSub>
                   <m:sSubPr>
@@ -4909,6 +5656,7 @@
                         <w:rFonts w:ascii="Cambria Math" w:eastAsiaTheme="minorEastAsia" w:hAnsi="Cambria Math"/>
                         <w:i/>
                         <w:sz w:val="24"/>
+                        <w:szCs w:val="24"/>
                       </w:rPr>
                     </m:ctrlPr>
                   </m:sSubPr>
@@ -4917,6 +5665,47 @@
                       <w:rPr>
                         <w:rFonts w:ascii="Cambria Math" w:eastAsiaTheme="minorEastAsia" w:hAnsi="Cambria Math"/>
                         <w:sz w:val="24"/>
+                        <w:szCs w:val="24"/>
+                      </w:rPr>
+                      <m:t>b</m:t>
+                    </m:r>
+                  </m:e>
+                  <m:sub>
+                    <m:r>
+                      <w:rPr>
+                        <w:rFonts w:ascii="Cambria Math" w:eastAsiaTheme="minorEastAsia" w:hAnsi="Cambria Math"/>
+                        <w:sz w:val="24"/>
+                        <w:szCs w:val="24"/>
+                      </w:rPr>
+                      <m:t>i-1</m:t>
+                    </m:r>
+                  </m:sub>
+                </m:sSub>
+                <m:r>
+                  <w:rPr>
+                    <w:rFonts w:ascii="Cambria Math" w:eastAsiaTheme="minorEastAsia" w:hAnsi="Cambria Math"/>
+                    <w:sz w:val="24"/>
+                    <w:szCs w:val="24"/>
+                  </w:rPr>
+                  <m:t>-C</m:t>
+                </m:r>
+                <m:sSub>
+                  <m:sSubPr>
+                    <m:ctrlPr>
+                      <w:rPr>
+                        <w:rFonts w:ascii="Cambria Math" w:eastAsiaTheme="minorEastAsia" w:hAnsi="Cambria Math"/>
+                        <w:i/>
+                        <w:sz w:val="24"/>
+                        <w:szCs w:val="24"/>
+                      </w:rPr>
+                    </m:ctrlPr>
+                  </m:sSubPr>
+                  <m:e>
+                    <m:r>
+                      <w:rPr>
+                        <w:rFonts w:ascii="Cambria Math" w:eastAsiaTheme="minorEastAsia" w:hAnsi="Cambria Math"/>
+                        <w:sz w:val="24"/>
+                        <w:szCs w:val="24"/>
                       </w:rPr>
                       <m:t>d</m:t>
                     </m:r>
@@ -4926,6 +5715,7 @@
                       <w:rPr>
                         <w:rFonts w:ascii="Cambria Math" w:eastAsiaTheme="minorEastAsia" w:hAnsi="Cambria Math"/>
                         <w:sz w:val="24"/>
+                        <w:szCs w:val="24"/>
                       </w:rPr>
                       <m:t>i-1</m:t>
                     </m:r>
@@ -5036,8 +5826,88 @@
                   <w:rPr>
                     <w:rFonts w:ascii="Cambria Math" w:eastAsiaTheme="minorEastAsia" w:hAnsi="Cambria Math"/>
                     <w:sz w:val="24"/>
+                    <w:szCs w:val="24"/>
                   </w:rPr>
-                  <m:t xml:space="preserve">A, </m:t>
+                  <m:t>4A</m:t>
+                </m:r>
+                <m:sSub>
+                  <m:sSubPr>
+                    <m:ctrlPr>
+                      <w:rPr>
+                        <w:rFonts w:ascii="Cambria Math" w:eastAsiaTheme="minorEastAsia" w:hAnsi="Cambria Math"/>
+                        <w:i/>
+                        <w:sz w:val="24"/>
+                        <w:szCs w:val="24"/>
+                      </w:rPr>
+                    </m:ctrlPr>
+                  </m:sSubPr>
+                  <m:e>
+                    <m:r>
+                      <w:rPr>
+                        <w:rFonts w:ascii="Cambria Math" w:eastAsiaTheme="minorEastAsia" w:hAnsi="Cambria Math"/>
+                        <w:sz w:val="24"/>
+                        <w:szCs w:val="24"/>
+                      </w:rPr>
+                      <m:t>d</m:t>
+                    </m:r>
+                  </m:e>
+                  <m:sub>
+                    <m:r>
+                      <w:rPr>
+                        <w:rFonts w:ascii="Cambria Math" w:eastAsiaTheme="minorEastAsia" w:hAnsi="Cambria Math"/>
+                        <w:sz w:val="24"/>
+                        <w:szCs w:val="24"/>
+                      </w:rPr>
+                      <m:t>i+1</m:t>
+                    </m:r>
+                  </m:sub>
+                </m:sSub>
+                <m:r>
+                  <w:rPr>
+                    <w:rFonts w:ascii="Cambria Math" w:eastAsiaTheme="minorEastAsia" w:hAnsi="Cambria Math"/>
+                    <w:sz w:val="24"/>
+                    <w:szCs w:val="24"/>
+                  </w:rPr>
+                  <m:t>+A</m:t>
+                </m:r>
+                <m:sSub>
+                  <m:sSubPr>
+                    <m:ctrlPr>
+                      <w:rPr>
+                        <w:rFonts w:ascii="Cambria Math" w:eastAsiaTheme="minorEastAsia" w:hAnsi="Cambria Math"/>
+                        <w:i/>
+                        <w:sz w:val="24"/>
+                        <w:szCs w:val="24"/>
+                      </w:rPr>
+                    </m:ctrlPr>
+                  </m:sSubPr>
+                  <m:e>
+                    <m:r>
+                      <w:rPr>
+                        <w:rFonts w:ascii="Cambria Math" w:eastAsiaTheme="minorEastAsia" w:hAnsi="Cambria Math"/>
+                        <w:sz w:val="24"/>
+                        <w:szCs w:val="24"/>
+                      </w:rPr>
+                      <m:t>c</m:t>
+                    </m:r>
+                  </m:e>
+                  <m:sub>
+                    <m:r>
+                      <w:rPr>
+                        <w:rFonts w:ascii="Cambria Math" w:eastAsiaTheme="minorEastAsia" w:hAnsi="Cambria Math"/>
+                        <w:sz w:val="24"/>
+                        <w:szCs w:val="24"/>
+                      </w:rPr>
+                      <m:t>i+1</m:t>
+                    </m:r>
+                  </m:sub>
+                </m:sSub>
+                <m:r>
+                  <w:rPr>
+                    <w:rFonts w:ascii="Cambria Math" w:eastAsiaTheme="minorEastAsia" w:hAnsi="Cambria Math"/>
+                    <w:sz w:val="24"/>
+                  </w:rPr>
+                  <m:t xml:space="preserve">, </m:t>
                 </m:r>
                 <m:r>
                   <w:rPr>
@@ -5263,8 +6133,88 @@
                   <w:rPr>
                     <w:rFonts w:ascii="Cambria Math" w:eastAsiaTheme="minorEastAsia" w:hAnsi="Cambria Math"/>
                     <w:sz w:val="24"/>
+                    <w:szCs w:val="24"/>
                   </w:rPr>
-                  <m:t xml:space="preserve">hα, </m:t>
+                  <m:t>2αh</m:t>
+                </m:r>
+                <m:sSub>
+                  <m:sSubPr>
+                    <m:ctrlPr>
+                      <w:rPr>
+                        <w:rFonts w:ascii="Cambria Math" w:eastAsiaTheme="minorEastAsia" w:hAnsi="Cambria Math"/>
+                        <w:i/>
+                        <w:sz w:val="24"/>
+                        <w:szCs w:val="24"/>
+                      </w:rPr>
+                    </m:ctrlPr>
+                  </m:sSubPr>
+                  <m:e>
+                    <m:r>
+                      <w:rPr>
+                        <w:rFonts w:ascii="Cambria Math" w:eastAsiaTheme="minorEastAsia" w:hAnsi="Cambria Math"/>
+                        <w:sz w:val="24"/>
+                        <w:szCs w:val="24"/>
+                      </w:rPr>
+                      <m:t>d</m:t>
+                    </m:r>
+                  </m:e>
+                  <m:sub>
+                    <m:r>
+                      <w:rPr>
+                        <w:rFonts w:ascii="Cambria Math" w:eastAsiaTheme="minorEastAsia" w:hAnsi="Cambria Math"/>
+                        <w:sz w:val="24"/>
+                        <w:szCs w:val="24"/>
+                      </w:rPr>
+                      <m:t>i+1</m:t>
+                    </m:r>
+                  </m:sub>
+                </m:sSub>
+                <m:r>
+                  <w:rPr>
+                    <w:rFonts w:ascii="Cambria Math" w:eastAsiaTheme="minorEastAsia" w:hAnsi="Cambria Math"/>
+                    <w:sz w:val="24"/>
+                    <w:szCs w:val="24"/>
+                  </w:rPr>
+                  <m:t>+A</m:t>
+                </m:r>
+                <m:sSub>
+                  <m:sSubPr>
+                    <m:ctrlPr>
+                      <w:rPr>
+                        <w:rFonts w:ascii="Cambria Math" w:eastAsiaTheme="minorEastAsia" w:hAnsi="Cambria Math"/>
+                        <w:i/>
+                        <w:sz w:val="24"/>
+                        <w:szCs w:val="24"/>
+                      </w:rPr>
+                    </m:ctrlPr>
+                  </m:sSubPr>
+                  <m:e>
+                    <m:r>
+                      <w:rPr>
+                        <w:rFonts w:ascii="Cambria Math" w:eastAsiaTheme="minorEastAsia" w:hAnsi="Cambria Math"/>
+                        <w:sz w:val="24"/>
+                        <w:szCs w:val="24"/>
+                      </w:rPr>
+                      <m:t>r</m:t>
+                    </m:r>
+                  </m:e>
+                  <m:sub>
+                    <m:r>
+                      <w:rPr>
+                        <w:rFonts w:ascii="Cambria Math" w:eastAsiaTheme="minorEastAsia" w:hAnsi="Cambria Math"/>
+                        <w:sz w:val="24"/>
+                        <w:szCs w:val="24"/>
+                      </w:rPr>
+                      <m:t>i+1</m:t>
+                    </m:r>
+                  </m:sub>
+                </m:sSub>
+                <m:r>
+                  <w:rPr>
+                    <w:rFonts w:ascii="Cambria Math" w:eastAsiaTheme="minorEastAsia" w:hAnsi="Cambria Math"/>
+                    <w:sz w:val="24"/>
+                  </w:rPr>
+                  <m:t xml:space="preserve">, </m:t>
                 </m:r>
                 <m:r>
                   <w:rPr>
@@ -5375,8 +6325,9 @@
                   <w:rPr>
                     <w:rFonts w:ascii="Cambria Math" w:eastAsiaTheme="minorEastAsia" w:hAnsi="Cambria Math"/>
                     <w:sz w:val="24"/>
+                    <w:szCs w:val="24"/>
                   </w:rPr>
-                  <m:t>h</m:t>
+                  <m:t>2hβ</m:t>
                 </m:r>
                 <m:sSub>
                   <m:sSubPr>
@@ -5385,6 +6336,7 @@
                         <w:rFonts w:ascii="Cambria Math" w:eastAsiaTheme="minorEastAsia" w:hAnsi="Cambria Math"/>
                         <w:i/>
                         <w:sz w:val="24"/>
+                        <w:szCs w:val="24"/>
                       </w:rPr>
                     </m:ctrlPr>
                   </m:sSubPr>
@@ -5393,6 +6345,7 @@
                       <w:rPr>
                         <w:rFonts w:ascii="Cambria Math" w:eastAsiaTheme="minorEastAsia" w:hAnsi="Cambria Math"/>
                         <w:sz w:val="24"/>
+                        <w:szCs w:val="24"/>
                       </w:rPr>
                       <m:t>b</m:t>
                     </m:r>
@@ -5402,6 +6355,7 @@
                       <w:rPr>
                         <w:rFonts w:ascii="Cambria Math" w:eastAsiaTheme="minorEastAsia" w:hAnsi="Cambria Math"/>
                         <w:sz w:val="24"/>
+                        <w:szCs w:val="24"/>
                       </w:rPr>
                       <m:t>i-1</m:t>
                     </m:r>
@@ -5411,8 +6365,9 @@
                   <w:rPr>
                     <w:rFonts w:ascii="Cambria Math" w:eastAsiaTheme="minorEastAsia" w:hAnsi="Cambria Math"/>
                     <w:sz w:val="24"/>
+                    <w:szCs w:val="24"/>
                   </w:rPr>
-                  <m:t>-</m:t>
+                  <m:t>-C</m:t>
                 </m:r>
                 <m:sSub>
                   <m:sSubPr>
@@ -5421,6 +6376,7 @@
                         <w:rFonts w:ascii="Cambria Math" w:eastAsiaTheme="minorEastAsia" w:hAnsi="Cambria Math"/>
                         <w:i/>
                         <w:sz w:val="24"/>
+                        <w:szCs w:val="24"/>
                       </w:rPr>
                     </m:ctrlPr>
                   </m:sSubPr>
@@ -5429,6 +6385,7 @@
                       <w:rPr>
                         <w:rFonts w:ascii="Cambria Math" w:eastAsiaTheme="minorEastAsia" w:hAnsi="Cambria Math"/>
                         <w:sz w:val="24"/>
+                        <w:szCs w:val="24"/>
                       </w:rPr>
                       <m:t>r</m:t>
                     </m:r>
@@ -5438,6 +6395,7 @@
                       <w:rPr>
                         <w:rFonts w:ascii="Cambria Math" w:eastAsiaTheme="minorEastAsia" w:hAnsi="Cambria Math"/>
                         <w:sz w:val="24"/>
+                        <w:szCs w:val="24"/>
                       </w:rPr>
                       <m:t>i-1</m:t>
                     </m:r>
@@ -6861,8 +7819,37 @@
             <w:rFonts w:ascii="Cambria Math" w:hAnsi="Cambria Math"/>
             <w:sz w:val="24"/>
           </w:rPr>
-          <m:t>=ln2</m:t>
+          <m:t>=</m:t>
         </m:r>
+        <m:f>
+          <m:fPr>
+            <m:ctrlPr>
+              <w:rPr>
+                <w:rFonts w:ascii="Cambria Math" w:hAnsi="Cambria Math"/>
+                <w:i/>
+                <w:sz w:val="24"/>
+              </w:rPr>
+            </m:ctrlPr>
+          </m:fPr>
+          <m:num>
+            <m:r>
+              <w:rPr>
+                <w:rFonts w:ascii="Cambria Math" w:hAnsi="Cambria Math"/>
+                <w:sz w:val="24"/>
+              </w:rPr>
+              <m:t>1</m:t>
+            </m:r>
+          </m:num>
+          <m:den>
+            <m:r>
+              <w:rPr>
+                <w:rFonts w:ascii="Cambria Math" w:hAnsi="Cambria Math"/>
+                <w:sz w:val="24"/>
+              </w:rPr>
+              <m:t>2</m:t>
+            </m:r>
+          </m:den>
+        </m:f>
       </m:oMath>
       <w:r>
         <w:rPr>
@@ -6884,7 +7871,16 @@
           <w:rFonts w:eastAsiaTheme="minorEastAsia"/>
           <w:sz w:val="24"/>
         </w:rPr>
-        <w:t xml:space="preserve">ешение которого </w:t>
+        <w:t>ешени</w:t>
+      </w:r>
+      <w:bookmarkStart w:id="0" w:name="_GoBack"/>
+      <w:bookmarkEnd w:id="0"/>
+      <w:r>
+        <w:rPr>
+          <w:rFonts w:eastAsiaTheme="minorEastAsia"/>
+          <w:sz w:val="24"/>
+        </w:rPr>
+        <w:t xml:space="preserve">е которого </w:t>
       </w:r>
       <m:oMath>
         <m:sSup>
@@ -6954,7 +7950,35 @@
           <w:rFonts w:eastAsiaTheme="minorEastAsia"/>
           <w:sz w:val="24"/>
         </w:rPr>
-        <w:t xml:space="preserve">Для сходимости метода достаточно, чтобы метод прогонки был устойчив. Это достигается </w:t>
+        <w:t xml:space="preserve">Для </w:t>
+      </w:r>
+      <w:r>
+        <w:rPr>
+          <w:rFonts w:eastAsiaTheme="minorEastAsia"/>
+          <w:sz w:val="24"/>
+        </w:rPr>
+        <w:t>устой</w:t>
+      </w:r>
+      <w:r>
+        <w:rPr>
+          <w:rFonts w:eastAsiaTheme="minorEastAsia"/>
+          <w:sz w:val="24"/>
+        </w:rPr>
+        <w:t>ч</w:t>
+      </w:r>
+      <w:r>
+        <w:rPr>
+          <w:rFonts w:eastAsiaTheme="minorEastAsia"/>
+          <w:sz w:val="24"/>
+        </w:rPr>
+        <w:t>ивост</w:t>
+      </w:r>
+      <w:r>
+        <w:rPr>
+          <w:rFonts w:eastAsiaTheme="minorEastAsia"/>
+          <w:sz w:val="24"/>
+        </w:rPr>
+        <w:t xml:space="preserve">и метода достаточно, чтобы метод прогонки был устойчив. Это достигается </w:t>
       </w:r>
       <w:proofErr w:type="gramStart"/>
       <w:r>
@@ -7346,6 +8370,13 @@
           </w:rPr>
           <m:t>=1, y</m:t>
         </m:r>
+        <m:r>
+          <w:rPr>
+            <w:rFonts w:ascii="Cambria Math" w:hAnsi="Cambria Math"/>
+            <w:sz w:val="24"/>
+          </w:rPr>
+          <m:t>'</m:t>
+        </m:r>
         <m:d>
           <m:dPr>
             <m:ctrlPr>
@@ -7469,7 +8500,35 @@
             <w:rFonts w:ascii="Cambria Math" w:eastAsiaTheme="minorEastAsia" w:hAnsi="Cambria Math"/>
             <w:sz w:val="24"/>
           </w:rPr>
-          <m:t xml:space="preserve">A=1,B=0,C=1,D=0,α=1,β=0, n=3, </m:t>
+          <m:t>A=1,B=0,C=</m:t>
+        </m:r>
+        <m:r>
+          <w:rPr>
+            <w:rFonts w:ascii="Cambria Math" w:eastAsiaTheme="minorEastAsia" w:hAnsi="Cambria Math"/>
+            <w:sz w:val="24"/>
+          </w:rPr>
+          <m:t>0</m:t>
+        </m:r>
+        <m:r>
+          <w:rPr>
+            <w:rFonts w:ascii="Cambria Math" w:eastAsiaTheme="minorEastAsia" w:hAnsi="Cambria Math"/>
+            <w:sz w:val="24"/>
+          </w:rPr>
+          <m:t>,D</m:t>
+        </m:r>
+        <m:r>
+          <w:rPr>
+            <w:rFonts w:ascii="Cambria Math" w:eastAsiaTheme="minorEastAsia" w:hAnsi="Cambria Math"/>
+            <w:sz w:val="24"/>
+          </w:rPr>
+          <m:t>=1</m:t>
+        </m:r>
+        <m:r>
+          <w:rPr>
+            <w:rFonts w:ascii="Cambria Math" w:eastAsiaTheme="minorEastAsia" w:hAnsi="Cambria Math"/>
+            <w:sz w:val="24"/>
+          </w:rPr>
+          <m:t xml:space="preserve">,α=1,β=0, n=3, </m:t>
         </m:r>
         <m:r>
           <w:rPr>
@@ -7579,6 +8638,13 @@
             </m:r>
           </m:den>
         </m:f>
+        <m:r>
+          <w:rPr>
+            <w:rFonts w:ascii="Cambria Math" w:eastAsiaTheme="minorEastAsia" w:hAnsi="Cambria Math"/>
+            <w:sz w:val="24"/>
+          </w:rPr>
+          <m:t>=0.19</m:t>
+        </m:r>
         <m:r>
           <w:rPr>
             <w:rFonts w:ascii="Cambria Math" w:eastAsiaTheme="minorEastAsia" w:hAnsi="Cambria Math"/>
@@ -7705,10 +8771,12 @@
             <w:rFonts w:ascii="Cambria Math" w:eastAsiaTheme="minorEastAsia" w:hAnsi="Cambria Math"/>
             <w:sz w:val="24"/>
           </w:rPr>
-          <m:t>={1,</m:t>
+          <m:t>=</m:t>
         </m:r>
-        <m:f>
-          <m:fPr>
+        <m:d>
+          <m:dPr>
+            <m:begChr m:val="{"/>
+            <m:endChr m:val="}"/>
             <m:ctrlPr>
               <w:rPr>
                 <w:rFonts w:ascii="Cambria Math" w:eastAsiaTheme="minorEastAsia" w:hAnsi="Cambria Math"/>
@@ -7716,176 +8784,23 @@
                 <w:sz w:val="24"/>
               </w:rPr>
             </m:ctrlPr>
-          </m:fPr>
-          <m:num>
-            <m:r>
-              <w:rPr>
-                <w:rFonts w:ascii="Cambria Math" w:eastAsiaTheme="minorEastAsia" w:hAnsi="Cambria Math"/>
-                <w:sz w:val="24"/>
-              </w:rPr>
-              <m:t>2</m:t>
-            </m:r>
-          </m:num>
-          <m:den>
-            <m:r>
-              <w:rPr>
-                <w:rFonts w:ascii="Cambria Math" w:eastAsiaTheme="minorEastAsia" w:hAnsi="Cambria Math"/>
-                <w:sz w:val="24"/>
-              </w:rPr>
-              <m:t>3</m:t>
-            </m:r>
-          </m:den>
-        </m:f>
+          </m:dPr>
+          <m:e>
+            <m:r>
+              <w:rPr>
+                <w:rFonts w:ascii="Cambria Math" w:eastAsiaTheme="minorEastAsia" w:hAnsi="Cambria Math"/>
+                <w:sz w:val="24"/>
+              </w:rPr>
+              <m:t>1, 1.190, 1.381, 1.571</m:t>
+            </m:r>
+          </m:e>
+        </m:d>
         <m:r>
           <w:rPr>
             <w:rFonts w:ascii="Cambria Math" w:eastAsiaTheme="minorEastAsia" w:hAnsi="Cambria Math"/>
             <w:sz w:val="24"/>
           </w:rPr>
-          <m:t>+</m:t>
-        </m:r>
-        <m:f>
-          <m:fPr>
-            <m:ctrlPr>
-              <w:rPr>
-                <w:rFonts w:ascii="Cambria Math" w:eastAsiaTheme="minorEastAsia" w:hAnsi="Cambria Math"/>
-                <w:i/>
-                <w:sz w:val="24"/>
-              </w:rPr>
-            </m:ctrlPr>
-          </m:fPr>
-          <m:num>
-            <m:r>
-              <w:rPr>
-                <w:rFonts w:ascii="Cambria Math" w:eastAsiaTheme="minorEastAsia" w:hAnsi="Cambria Math"/>
-                <w:sz w:val="24"/>
-              </w:rPr>
-              <m:t>π</m:t>
-            </m:r>
-          </m:num>
-          <m:den>
-            <m:r>
-              <w:rPr>
-                <w:rFonts w:ascii="Cambria Math" w:eastAsiaTheme="minorEastAsia" w:hAnsi="Cambria Math"/>
-                <w:sz w:val="24"/>
-              </w:rPr>
-              <m:t>6</m:t>
-            </m:r>
-          </m:den>
-        </m:f>
-        <m:r>
-          <w:rPr>
-            <w:rFonts w:ascii="Cambria Math" w:eastAsiaTheme="minorEastAsia" w:hAnsi="Cambria Math"/>
-            <w:sz w:val="24"/>
-          </w:rPr>
-          <m:t>,</m:t>
-        </m:r>
-        <m:f>
-          <m:fPr>
-            <m:ctrlPr>
-              <w:rPr>
-                <w:rFonts w:ascii="Cambria Math" w:eastAsiaTheme="minorEastAsia" w:hAnsi="Cambria Math"/>
-                <w:i/>
-                <w:sz w:val="24"/>
-              </w:rPr>
-            </m:ctrlPr>
-          </m:fPr>
-          <m:num>
-            <m:r>
-              <w:rPr>
-                <w:rFonts w:ascii="Cambria Math" w:eastAsiaTheme="minorEastAsia" w:hAnsi="Cambria Math"/>
-                <w:sz w:val="24"/>
-              </w:rPr>
-              <m:t>1</m:t>
-            </m:r>
-          </m:num>
-          <m:den>
-            <m:r>
-              <w:rPr>
-                <w:rFonts w:ascii="Cambria Math" w:eastAsiaTheme="minorEastAsia" w:hAnsi="Cambria Math"/>
-                <w:sz w:val="24"/>
-              </w:rPr>
-              <m:t>3</m:t>
-            </m:r>
-          </m:den>
-        </m:f>
-        <m:r>
-          <w:rPr>
-            <w:rFonts w:ascii="Cambria Math" w:eastAsiaTheme="minorEastAsia" w:hAnsi="Cambria Math"/>
-            <w:sz w:val="24"/>
-          </w:rPr>
-          <m:t>+</m:t>
-        </m:r>
-        <m:f>
-          <m:fPr>
-            <m:ctrlPr>
-              <w:rPr>
-                <w:rFonts w:ascii="Cambria Math" w:eastAsiaTheme="minorEastAsia" w:hAnsi="Cambria Math"/>
-                <w:i/>
-                <w:sz w:val="24"/>
-              </w:rPr>
-            </m:ctrlPr>
-          </m:fPr>
-          <m:num>
-            <m:r>
-              <w:rPr>
-                <w:rFonts w:ascii="Cambria Math" w:eastAsiaTheme="minorEastAsia" w:hAnsi="Cambria Math"/>
-                <w:sz w:val="24"/>
-              </w:rPr>
-              <m:t>π</m:t>
-            </m:r>
-          </m:num>
-          <m:den>
-            <m:r>
-              <w:rPr>
-                <w:rFonts w:ascii="Cambria Math" w:eastAsiaTheme="minorEastAsia" w:hAnsi="Cambria Math"/>
-                <w:sz w:val="24"/>
-              </w:rPr>
-              <m:t>3</m:t>
-            </m:r>
-          </m:den>
-        </m:f>
-        <m:r>
-          <w:rPr>
-            <w:rFonts w:ascii="Cambria Math" w:eastAsiaTheme="minorEastAsia" w:hAnsi="Cambria Math"/>
-            <w:sz w:val="24"/>
-          </w:rPr>
-          <m:t>,</m:t>
-        </m:r>
-        <m:f>
-          <m:fPr>
-            <m:ctrlPr>
-              <w:rPr>
-                <w:rFonts w:ascii="Cambria Math" w:eastAsiaTheme="minorEastAsia" w:hAnsi="Cambria Math"/>
-                <w:i/>
-                <w:sz w:val="24"/>
-              </w:rPr>
-            </m:ctrlPr>
-          </m:fPr>
-          <m:num>
-            <m:r>
-              <w:rPr>
-                <w:rFonts w:ascii="Cambria Math" w:eastAsiaTheme="minorEastAsia" w:hAnsi="Cambria Math"/>
-                <w:sz w:val="24"/>
-              </w:rPr>
-              <m:t>π</m:t>
-            </m:r>
-          </m:num>
-          <m:den>
-            <m:r>
-              <w:rPr>
-                <w:rFonts w:ascii="Cambria Math" w:eastAsiaTheme="minorEastAsia" w:hAnsi="Cambria Math"/>
-                <w:sz w:val="24"/>
-              </w:rPr>
-              <m:t>2</m:t>
-            </m:r>
-          </m:den>
-        </m:f>
-        <m:r>
-          <w:rPr>
-            <w:rFonts w:ascii="Cambria Math" w:eastAsiaTheme="minorEastAsia" w:hAnsi="Cambria Math"/>
-            <w:sz w:val="24"/>
-          </w:rPr>
-          <m:t xml:space="preserve">} </m:t>
+          <m:t xml:space="preserve"> </m:t>
         </m:r>
       </m:oMath>
     </w:p>
@@ -8174,7 +9089,7 @@
                 <w:rFonts w:ascii="Cambria Math" w:eastAsiaTheme="minorEastAsia" w:hAnsi="Cambria Math"/>
                 <w:sz w:val="24"/>
               </w:rPr>
-              <m:t>0.541, 0.371</m:t>
+              <m:t>0.541, 0.372</m:t>
             </m:r>
             <m:r>
               <w:rPr>
@@ -8327,7 +9242,14 @@
                 <w:rFonts w:ascii="Cambria Math" w:eastAsiaTheme="minorEastAsia" w:hAnsi="Cambria Math"/>
                 <w:sz w:val="24"/>
               </w:rPr>
-              <m:t>0.459, 0.629, 0.811, 1</m:t>
+              <m:t>0.459, 0.628</m:t>
+            </m:r>
+            <m:r>
+              <w:rPr>
+                <w:rFonts w:ascii="Cambria Math" w:eastAsiaTheme="minorEastAsia" w:hAnsi="Cambria Math"/>
+                <w:sz w:val="24"/>
+              </w:rPr>
+              <m:t>, 0.811, 1</m:t>
             </m:r>
           </m:e>
         </m:d>
@@ -8401,7 +9323,23 @@
                 <w:sz w:val="24"/>
                 <w:lang w:val="en-US"/>
               </w:rPr>
-              <m:t>0, 0.912, 0.907,-1.635</m:t>
+              <m:t>0, 0.912, 0.907,</m:t>
+            </m:r>
+            <m:r>
+              <w:rPr>
+                <w:rFonts w:ascii="Cambria Math" w:eastAsiaTheme="minorEastAsia" w:hAnsi="Cambria Math"/>
+                <w:sz w:val="24"/>
+                <w:lang w:val="en-US"/>
+              </w:rPr>
+              <m:t xml:space="preserve"> </m:t>
+            </m:r>
+            <m:r>
+              <w:rPr>
+                <w:rFonts w:ascii="Cambria Math" w:eastAsiaTheme="minorEastAsia" w:hAnsi="Cambria Math"/>
+                <w:sz w:val="24"/>
+                <w:lang w:val="en-US"/>
+              </w:rPr>
+              <m:t>0</m:t>
             </m:r>
           </m:e>
         </m:d>
@@ -8468,7 +9406,23 @@
                 <w:sz w:val="24"/>
                 <w:lang w:val="en-US"/>
               </w:rPr>
-              <m:t>-1,-1.987, -1.993, 1.628</m:t>
+              <m:t>-2.352</m:t>
+            </m:r>
+            <m:r>
+              <w:rPr>
+                <w:rFonts w:ascii="Cambria Math" w:eastAsiaTheme="minorEastAsia" w:hAnsi="Cambria Math"/>
+                <w:sz w:val="24"/>
+                <w:lang w:val="en-US"/>
+              </w:rPr>
+              <m:t>,-1.987, -1.993,</m:t>
+            </m:r>
+            <m:r>
+              <w:rPr>
+                <w:rFonts w:ascii="Cambria Math" w:eastAsiaTheme="minorEastAsia" w:hAnsi="Cambria Math"/>
+                <w:sz w:val="24"/>
+                <w:lang w:val="en-US"/>
+              </w:rPr>
+              <m:t xml:space="preserve"> 0.345</m:t>
             </m:r>
           </m:e>
         </m:d>
@@ -8540,7 +9494,15 @@
                 <w:sz w:val="24"/>
                 <w:lang w:val="en-US"/>
               </w:rPr>
-              <m:t>1, 1.088, 1.093, 0</m:t>
+              <m:t>2.365</m:t>
+            </m:r>
+            <m:r>
+              <w:rPr>
+                <w:rFonts w:ascii="Cambria Math" w:eastAsiaTheme="minorEastAsia" w:hAnsi="Cambria Math"/>
+                <w:sz w:val="24"/>
+                <w:lang w:val="en-US"/>
+              </w:rPr>
+              <m:t>, 1.088, 1.093, 0</m:t>
             </m:r>
           </m:e>
         </m:d>
@@ -8612,7 +9574,63 @@
                 <w:sz w:val="24"/>
                 <w:lang w:val="en-US"/>
               </w:rPr>
-              <m:t>0.190,  0.022,  0.029, 0.144</m:t>
+              <m:t>0.436</m:t>
+            </m:r>
+            <m:r>
+              <w:rPr>
+                <w:rFonts w:ascii="Cambria Math" w:eastAsiaTheme="minorEastAsia" w:hAnsi="Cambria Math"/>
+                <w:sz w:val="24"/>
+                <w:lang w:val="en-US"/>
+              </w:rPr>
+              <m:t>,</m:t>
+            </m:r>
+            <m:r>
+              <w:rPr>
+                <w:rFonts w:ascii="Cambria Math" w:eastAsiaTheme="minorEastAsia" w:hAnsi="Cambria Math"/>
+                <w:sz w:val="24"/>
+                <w:lang w:val="en-US"/>
+              </w:rPr>
+              <m:t xml:space="preserve"> </m:t>
+            </m:r>
+            <m:r>
+              <w:rPr>
+                <w:rFonts w:ascii="Cambria Math" w:eastAsiaTheme="minorEastAsia" w:hAnsi="Cambria Math"/>
+                <w:sz w:val="24"/>
+                <w:lang w:val="en-US"/>
+              </w:rPr>
+              <m:t>0.02</m:t>
+            </m:r>
+            <m:r>
+              <w:rPr>
+                <w:rFonts w:ascii="Cambria Math" w:eastAsiaTheme="minorEastAsia" w:hAnsi="Cambria Math"/>
+                <w:sz w:val="24"/>
+                <w:lang w:val="en-US"/>
+              </w:rPr>
+              <m:t>3</m:t>
+            </m:r>
+            <m:r>
+              <w:rPr>
+                <w:rFonts w:ascii="Cambria Math" w:eastAsiaTheme="minorEastAsia" w:hAnsi="Cambria Math"/>
+                <w:sz w:val="24"/>
+                <w:lang w:val="en-US"/>
+              </w:rPr>
+              <m:t>, 0.029,</m:t>
+            </m:r>
+            <m:r>
+              <w:rPr>
+                <w:rFonts w:ascii="Cambria Math" w:eastAsiaTheme="minorEastAsia" w:hAnsi="Cambria Math"/>
+                <w:sz w:val="24"/>
+                <w:lang w:val="en-US"/>
+              </w:rPr>
+              <m:t xml:space="preserve"> </m:t>
+            </m:r>
+            <m:r>
+              <w:rPr>
+                <w:rFonts w:ascii="Cambria Math" w:eastAsiaTheme="minorEastAsia" w:hAnsi="Cambria Math"/>
+                <w:sz w:val="24"/>
+                <w:lang w:val="en-US"/>
+              </w:rPr>
+              <m:t>0</m:t>
             </m:r>
           </m:e>
         </m:d>
@@ -8687,7 +9705,71 @@
                 <w:sz w:val="24"/>
                 <w:lang w:val="en-US"/>
               </w:rPr>
-              <m:t>1, 1.012, 1.017, 0</m:t>
+              <m:t>1</m:t>
+            </m:r>
+            <m:r>
+              <w:rPr>
+                <w:rFonts w:ascii="Cambria Math" w:eastAsiaTheme="minorEastAsia" w:hAnsi="Cambria Math"/>
+                <w:sz w:val="24"/>
+                <w:lang w:val="en-US"/>
+              </w:rPr>
+              <m:t>.006</m:t>
+            </m:r>
+            <m:r>
+              <w:rPr>
+                <w:rFonts w:ascii="Cambria Math" w:eastAsiaTheme="minorEastAsia" w:hAnsi="Cambria Math"/>
+                <w:sz w:val="24"/>
+                <w:lang w:val="en-US"/>
+              </w:rPr>
+              <m:t>,</m:t>
+            </m:r>
+            <m:r>
+              <w:rPr>
+                <w:rFonts w:ascii="Cambria Math" w:eastAsiaTheme="minorEastAsia" w:hAnsi="Cambria Math"/>
+                <w:sz w:val="24"/>
+                <w:lang w:val="en-US"/>
+              </w:rPr>
+              <m:t xml:space="preserve"> </m:t>
+            </m:r>
+            <m:r>
+              <w:rPr>
+                <w:rFonts w:ascii="Cambria Math" w:eastAsiaTheme="minorEastAsia" w:hAnsi="Cambria Math"/>
+                <w:sz w:val="24"/>
+                <w:lang w:val="en-US"/>
+              </w:rPr>
+              <m:t>1.017</m:t>
+            </m:r>
+            <m:r>
+              <w:rPr>
+                <w:rFonts w:ascii="Cambria Math" w:eastAsiaTheme="minorEastAsia" w:hAnsi="Cambria Math"/>
+                <w:sz w:val="24"/>
+                <w:lang w:val="en-US"/>
+              </w:rPr>
+              <m:t xml:space="preserve">, </m:t>
+            </m:r>
+            <m:r>
+              <w:rPr>
+                <w:rFonts w:ascii="Cambria Math" w:eastAsiaTheme="minorEastAsia" w:hAnsi="Cambria Math"/>
+                <w:sz w:val="24"/>
+                <w:lang w:val="en-US"/>
+              </w:rPr>
+              <m:t>1.021</m:t>
+            </m:r>
+            <m:r>
+              <w:rPr>
+                <w:rFonts w:ascii="Cambria Math" w:eastAsiaTheme="minorEastAsia" w:hAnsi="Cambria Math"/>
+                <w:sz w:val="24"/>
+                <w:lang w:val="en-US"/>
+              </w:rPr>
+              <m:t xml:space="preserve">, </m:t>
+            </m:r>
+            <m:r>
+              <w:rPr>
+                <w:rFonts w:ascii="Cambria Math" w:eastAsiaTheme="minorEastAsia" w:hAnsi="Cambria Math"/>
+                <w:sz w:val="24"/>
+                <w:lang w:val="en-US"/>
+              </w:rPr>
+              <m:t>0</m:t>
             </m:r>
           </m:e>
         </m:d>
@@ -8753,7 +9835,56 @@
                 <w:rFonts w:ascii="Cambria Math" w:eastAsiaTheme="minorEastAsia" w:hAnsi="Cambria Math"/>
                 <w:sz w:val="24"/>
               </w:rPr>
-              <m:t>-0.190, 0.182, -0.127, 0.039</m:t>
+              <m:t>-0.185</m:t>
+            </m:r>
+            <m:r>
+              <w:rPr>
+                <w:rFonts w:ascii="Cambria Math" w:eastAsiaTheme="minorEastAsia" w:hAnsi="Cambria Math"/>
+                <w:sz w:val="24"/>
+              </w:rPr>
+              <m:t xml:space="preserve">, </m:t>
+            </m:r>
+            <m:r>
+              <w:rPr>
+                <w:rFonts w:ascii="Cambria Math" w:eastAsiaTheme="minorEastAsia" w:hAnsi="Cambria Math"/>
+                <w:sz w:val="24"/>
+              </w:rPr>
+              <m:t>0.179</m:t>
+            </m:r>
+            <m:r>
+              <w:rPr>
+                <w:rFonts w:ascii="Cambria Math" w:eastAsiaTheme="minorEastAsia" w:hAnsi="Cambria Math"/>
+                <w:sz w:val="24"/>
+              </w:rPr>
+              <m:t xml:space="preserve">, </m:t>
+            </m:r>
+            <m:r>
+              <w:rPr>
+                <w:rFonts w:ascii="Cambria Math" w:eastAsiaTheme="minorEastAsia" w:hAnsi="Cambria Math"/>
+                <w:sz w:val="24"/>
+              </w:rPr>
+              <m:t>-</m:t>
+            </m:r>
+            <m:r>
+              <w:rPr>
+                <w:rFonts w:ascii="Cambria Math" w:eastAsiaTheme="minorEastAsia" w:hAnsi="Cambria Math"/>
+                <w:sz w:val="24"/>
+              </w:rPr>
+              <m:t>0.125</m:t>
+            </m:r>
+            <m:r>
+              <w:rPr>
+                <w:rFonts w:ascii="Cambria Math" w:eastAsiaTheme="minorEastAsia" w:hAnsi="Cambria Math"/>
+                <w:sz w:val="24"/>
+              </w:rPr>
+              <m:t xml:space="preserve">, </m:t>
+            </m:r>
+            <m:r>
+              <w:rPr>
+                <w:rFonts w:ascii="Cambria Math" w:eastAsiaTheme="minorEastAsia" w:hAnsi="Cambria Math"/>
+                <w:sz w:val="24"/>
+              </w:rPr>
+              <m:t>0</m:t>
             </m:r>
           </m:e>
         </m:d>
@@ -8826,7 +9957,49 @@
                 <w:rFonts w:ascii="Cambria Math" w:eastAsiaTheme="minorEastAsia" w:hAnsi="Cambria Math"/>
                 <w:sz w:val="24"/>
               </w:rPr>
-              <m:t>-0.096,0.094,-0.087,0.039</m:t>
+              <m:t>-0.133</m:t>
+            </m:r>
+            <m:r>
+              <w:rPr>
+                <w:rFonts w:ascii="Cambria Math" w:eastAsiaTheme="minorEastAsia" w:hAnsi="Cambria Math"/>
+                <w:sz w:val="24"/>
+              </w:rPr>
+              <m:t>,</m:t>
+            </m:r>
+            <m:r>
+              <w:rPr>
+                <w:rFonts w:ascii="Cambria Math" w:eastAsiaTheme="minorEastAsia" w:hAnsi="Cambria Math"/>
+                <w:sz w:val="24"/>
+              </w:rPr>
+              <m:t>0.052</m:t>
+            </m:r>
+            <m:r>
+              <w:rPr>
+                <w:rFonts w:ascii="Cambria Math" w:eastAsiaTheme="minorEastAsia" w:hAnsi="Cambria Math"/>
+                <w:sz w:val="24"/>
+              </w:rPr>
+              <m:t>,</m:t>
+            </m:r>
+            <m:r>
+              <w:rPr>
+                <w:rFonts w:ascii="Cambria Math" w:eastAsiaTheme="minorEastAsia" w:hAnsi="Cambria Math"/>
+                <w:sz w:val="24"/>
+              </w:rPr>
+              <m:t>-0.125</m:t>
+            </m:r>
+            <m:r>
+              <w:rPr>
+                <w:rFonts w:ascii="Cambria Math" w:eastAsiaTheme="minorEastAsia" w:hAnsi="Cambria Math"/>
+                <w:sz w:val="24"/>
+              </w:rPr>
+              <m:t>,</m:t>
+            </m:r>
+            <m:r>
+              <w:rPr>
+                <w:rFonts w:ascii="Cambria Math" w:eastAsiaTheme="minorEastAsia" w:hAnsi="Cambria Math"/>
+                <w:sz w:val="24"/>
+              </w:rPr>
+              <m:t xml:space="preserve"> 0</m:t>
             </m:r>
           </m:e>
         </m:d>
@@ -8904,72 +10077,10 @@
                 <w:rFonts w:ascii="Cambria Math" w:eastAsiaTheme="minorEastAsia" w:hAnsi="Cambria Math"/>
                 <w:sz w:val="24"/>
               </w:rPr>
-              <m:t>-0.096,0.094,-0.087,0.039</m:t>
+              <m:t>-0.133,0.052,-0.125, 0</m:t>
             </m:r>
           </m:e>
         </m:d>
-      </m:oMath>
-    </w:p>
-    <w:p>
-      <w:pPr>
-        <w:rPr>
-          <w:rFonts w:eastAsiaTheme="minorEastAsia"/>
-          <w:sz w:val="24"/>
-        </w:rPr>
-      </w:pPr>
-      <w:r>
-        <w:rPr>
-          <w:rFonts w:eastAsiaTheme="minorEastAsia"/>
-          <w:sz w:val="24"/>
-        </w:rPr>
-        <w:t xml:space="preserve">Набор точек, соответствующий точному решению </w:t>
-      </w:r>
-      <m:oMath>
-        <m:sSubSup>
-          <m:sSubSupPr>
-            <m:ctrlPr>
-              <w:rPr>
-                <w:rFonts w:ascii="Cambria Math" w:eastAsiaTheme="minorEastAsia" w:hAnsi="Cambria Math"/>
-                <w:i/>
-                <w:sz w:val="24"/>
-              </w:rPr>
-            </m:ctrlPr>
-          </m:sSubSupPr>
-          <m:e>
-            <m:r>
-              <w:rPr>
-                <w:rFonts w:ascii="Cambria Math" w:eastAsiaTheme="minorEastAsia" w:hAnsi="Cambria Math"/>
-                <w:sz w:val="24"/>
-              </w:rPr>
-              <m:t>y</m:t>
-            </m:r>
-          </m:e>
-          <m:sub>
-            <m:r>
-              <w:rPr>
-                <w:rFonts w:ascii="Cambria Math" w:eastAsiaTheme="minorEastAsia" w:hAnsi="Cambria Math"/>
-                <w:sz w:val="24"/>
-              </w:rPr>
-              <m:t>i</m:t>
-            </m:r>
-          </m:sub>
-          <m:sup>
-            <m:r>
-              <w:rPr>
-                <w:rFonts w:ascii="Cambria Math" w:eastAsiaTheme="minorEastAsia" w:hAnsi="Cambria Math"/>
-                <w:sz w:val="24"/>
-              </w:rPr>
-              <m:t>*</m:t>
-            </m:r>
-          </m:sup>
-        </m:sSubSup>
-        <m:r>
-          <w:rPr>
-            <w:rFonts w:ascii="Cambria Math" w:eastAsiaTheme="minorEastAsia" w:hAnsi="Cambria Math"/>
-            <w:sz w:val="24"/>
-          </w:rPr>
-          <m:t>={}</m:t>
-        </m:r>
       </m:oMath>
     </w:p>
     <w:p>
@@ -9585,7 +10696,7 @@
                 <w:rFonts w:ascii="Cambria Math" w:eastAsiaTheme="minorEastAsia" w:hAnsi="Cambria Math"/>
                 <w:sz w:val="24"/>
               </w:rPr>
-              <m:t>4</m:t>
+              <m:t>3</m:t>
             </m:r>
           </m:sup>
         </m:sSup>
@@ -9699,6 +10810,58 @@
           <w:sz w:val="24"/>
         </w:rPr>
         <w:t xml:space="preserve"> с шагом в 0.1.</w:t>
+      </w:r>
+      <w:r>
+        <w:rPr>
+          <w:rFonts w:eastAsiaTheme="minorEastAsia"/>
+          <w:sz w:val="24"/>
+        </w:rPr>
+        <w:t xml:space="preserve"> </w:t>
+      </w:r>
+      <w:r>
+        <w:rPr>
+          <w:rFonts w:eastAsiaTheme="minorEastAsia"/>
+          <w:sz w:val="24"/>
+        </w:rPr>
+        <w:t xml:space="preserve">Начальная точность с нулевой ошибкой в таком случае будет примерно равняться </w:t>
+      </w:r>
+      <m:oMath>
+        <m:sSup>
+          <m:sSupPr>
+            <m:ctrlPr>
+              <w:rPr>
+                <w:rFonts w:ascii="Cambria Math" w:eastAsiaTheme="minorEastAsia" w:hAnsi="Cambria Math"/>
+                <w:i/>
+                <w:sz w:val="24"/>
+              </w:rPr>
+            </m:ctrlPr>
+          </m:sSupPr>
+          <m:e>
+            <m:r>
+              <w:rPr>
+                <w:rFonts w:ascii="Cambria Math" w:eastAsiaTheme="minorEastAsia" w:hAnsi="Cambria Math"/>
+                <w:sz w:val="24"/>
+              </w:rPr>
+              <m:t>10</m:t>
+            </m:r>
+          </m:e>
+          <m:sup>
+            <m:r>
+              <w:rPr>
+                <w:rFonts w:ascii="Cambria Math" w:eastAsiaTheme="minorEastAsia" w:hAnsi="Cambria Math"/>
+                <w:sz w:val="24"/>
+              </w:rPr>
+              <m:t>-7</m:t>
+            </m:r>
+          </m:sup>
+        </m:sSup>
+      </m:oMath>
+      <w:r>
+        <w:rPr>
+          <w:rFonts w:eastAsiaTheme="minorEastAsia"/>
+          <w:sz w:val="24"/>
+        </w:rPr>
+        <w:t>.</w:t>
       </w:r>
     </w:p>
     <w:p>
@@ -13056,17 +14219,11 @@
         <w:keepNext/>
       </w:pPr>
       <w:r>
-        <w:rPr>
-          <w:rFonts w:eastAsiaTheme="minorEastAsia"/>
-          <w:noProof/>
-          <w:sz w:val="24"/>
-          <w:lang w:eastAsia="ru-RU"/>
-        </w:rPr>
         <w:drawing>
-          <wp:inline distT="0" distB="0" distL="0" distR="0" wp14:anchorId="163CF9B3" wp14:editId="3C440924">
-            <wp:extent cx="5731510" cy="3132455"/>
-            <wp:effectExtent l="0" t="0" r="2540" b="0"/>
-            <wp:docPr id="2" name="Рисунок 2"/>
+          <wp:inline distT="0" distB="0" distL="0" distR="0" wp14:anchorId="124AB412" wp14:editId="75C962BA">
+            <wp:extent cx="5731510" cy="3218815"/>
+            <wp:effectExtent l="0" t="0" r="2540" b="635"/>
+            <wp:docPr id="3" name="Рисунок 3"/>
             <wp:cNvGraphicFramePr>
               <a:graphicFrameLocks xmlns:a="http://schemas.openxmlformats.org/drawingml/2006/main" noChangeAspect="1"/>
             </wp:cNvGraphicFramePr>
@@ -13086,7 +14243,7 @@
                   <pic:spPr>
                     <a:xfrm>
                       <a:off x="0" y="0"/>
-                      <a:ext cx="5731510" cy="3132455"/>
+                      <a:ext cx="5731510" cy="3218815"/>
                     </a:xfrm>
                     <a:prstGeom prst="rect">
                       <a:avLst/>
@@ -13105,14 +14262,12 @@
         <w:rPr>
           <w:rFonts w:eastAsiaTheme="minorEastAsia"/>
           <w:i w:val="0"/>
-          <w:lang w:val="en-US"/>
         </w:rPr>
       </w:pPr>
       <w:r>
         <w:rPr>
           <w:rFonts w:eastAsiaTheme="minorEastAsia"/>
           <w:i w:val="0"/>
-          <w:lang w:val="en-US"/>
         </w:rPr>
         <w:t xml:space="preserve"> </w:t>
       </w:r>
@@ -13183,7 +14338,6 @@
         <m:r>
           <w:rPr>
             <w:rFonts w:ascii="Cambria Math" w:hAnsi="Cambria Math"/>
-            <w:lang w:val="en-US"/>
           </w:rPr>
           <m:t>(∆)</m:t>
         </m:r>
@@ -13193,7 +14347,6 @@
       <w:pPr>
         <w:rPr>
           <w:rFonts w:eastAsiaTheme="minorEastAsia"/>
-          <w:lang w:val="en-US"/>
         </w:rPr>
       </w:pPr>
       <w:r>
@@ -13246,7 +14399,13 @@
                   <w:rPr>
                     <w:rFonts w:ascii="Cambria Math" w:hAnsi="Cambria Math"/>
                   </w:rPr>
-                  <m:t>-10</m:t>
+                  <m:t>-</m:t>
+                </m:r>
+                <m:r>
+                  <w:rPr>
+                    <w:rFonts w:ascii="Cambria Math" w:hAnsi="Cambria Math"/>
+                  </w:rPr>
+                  <m:t>8</m:t>
                 </m:r>
               </m:sup>
             </m:sSup>
@@ -13341,8 +14500,6 @@
       <w:r>
         <w:t>В целом, метод подходит для высокоточных вычислений при полной уверенности в правильности входных данных.</w:t>
       </w:r>
-      <w:bookmarkStart w:id="0" w:name="_GoBack"/>
-      <w:bookmarkEnd w:id="0"/>
     </w:p>
     <w:sectPr>
       <w:pgSz w:w="11906" w:h="16838"/>

</xml_diff>